<commit_message>
Update documentation files and reorganize PDFs
Updated German and English Word documentation files. Removed outdated PDF files and added new versions with simplified filenames in the 'pdfs' directory for better organization.
</commit_message>
<xml_diff>
--- a/Diplomarbeit/doc/Dokumente/HTL_DA_Doku_DE_ab2021_IT-B_Infopoint.docx
+++ b/Diplomarbeit/doc/Dokumente/HTL_DA_Doku_DE_ab2021_IT-B_Infopoint.docx
@@ -445,7 +445,25 @@
                 <w:szCs w:val="22"/>
               </w:rPr>
               <w:br/>
-              <w:t>(Subthema, Verfasser/in, Klasse)</w:t>
+              <w:t>(</w:t>
+            </w:r>
+            <w:proofErr w:type="spellStart"/>
+            <w:r>
+              <w:rPr>
+                <w:rFonts w:ascii="Arial" w:hAnsi="Arial" w:cs="Arial"/>
+                <w:sz w:val="22"/>
+                <w:szCs w:val="22"/>
+              </w:rPr>
+              <w:t>Subthema</w:t>
+            </w:r>
+            <w:proofErr w:type="spellEnd"/>
+            <w:r>
+              <w:rPr>
+                <w:rFonts w:ascii="Arial" w:hAnsi="Arial" w:cs="Arial"/>
+                <w:sz w:val="22"/>
+                <w:szCs w:val="22"/>
+              </w:rPr>
+              <w:t>, Verfasser/in, Klasse)</w:t>
             </w:r>
           </w:p>
         </w:tc>
@@ -1199,9 +1217,9 @@
                 <w:noProof/>
               </w:rPr>
               <w:drawing>
-                <wp:inline distT="0" distB="0" distL="0" distR="0" wp14:anchorId="08C5E73D" wp14:editId="16794660">
-                  <wp:extent cx="3682147" cy="2024380"/>
-                  <wp:effectExtent l="0" t="0" r="1270" b="0"/>
+                <wp:inline distT="0" distB="0" distL="0" distR="0" wp14:anchorId="08C5E73D" wp14:editId="5F250162">
+                  <wp:extent cx="3576578" cy="2014342"/>
+                  <wp:effectExtent l="0" t="0" r="5080" b="5080"/>
                   <wp:docPr id="2065233411" name="Grafik 1" descr="Ein Bild, das Text, Screenshot, Design enthält.&#10;&#10;KI-generierte Inhalte können fehlerhaft sein."/>
                   <wp:cNvGraphicFramePr>
                     <a:graphicFrameLocks xmlns:a="http://schemas.openxmlformats.org/drawingml/2006/main" noChangeAspect="1"/>
@@ -1214,7 +1232,7 @@
                           <pic:cNvPicPr/>
                         </pic:nvPicPr>
                         <pic:blipFill>
-                          <a:blip r:embed="rId7" cstate="print">
+                          <a:blip r:embed="rId6" cstate="print">
                             <a:extLst>
                               <a:ext uri="{28A0092B-C50C-407E-A947-70E740481C1C}">
                                 <a14:useLocalDpi xmlns:a14="http://schemas.microsoft.com/office/drawing/2010/main" val="0"/>
@@ -1228,7 +1246,7 @@
                         <pic:spPr>
                           <a:xfrm>
                             <a:off x="0" y="0"/>
-                            <a:ext cx="3791579" cy="2084544"/>
+                            <a:ext cx="3637540" cy="2048676"/>
                           </a:xfrm>
                           <a:prstGeom prst="rect">
                             <a:avLst/>
@@ -1953,7 +1971,7 @@
                           <pic:cNvPicPr/>
                         </pic:nvPicPr>
                         <pic:blipFill>
-                          <a:blip r:embed="rId8"/>
+                          <a:blip r:embed="rId7"/>
                           <a:stretch>
                             <a:fillRect/>
                           </a:stretch>
@@ -2046,7 +2064,7 @@
                           <pic:cNvPicPr/>
                         </pic:nvPicPr>
                         <pic:blipFill>
-                          <a:blip r:embed="rId9"/>
+                          <a:blip r:embed="rId8"/>
                           <a:stretch>
                             <a:fillRect/>
                           </a:stretch>
@@ -2139,7 +2157,7 @@
                           <pic:cNvPicPr/>
                         </pic:nvPicPr>
                         <pic:blipFill>
-                          <a:blip r:embed="rId10"/>
+                          <a:blip r:embed="rId9"/>
                           <a:stretch>
                             <a:fillRect/>
                           </a:stretch>
@@ -2187,8 +2205,8 @@
       </w:pPr>
     </w:p>
     <w:sectPr>
-      <w:headerReference w:type="default" r:id="rId11"/>
-      <w:footerReference w:type="default" r:id="rId12"/>
+      <w:headerReference w:type="default" r:id="rId10"/>
+      <w:footerReference w:type="default" r:id="rId11"/>
       <w:pgSz w:w="11906" w:h="16838"/>
       <w:pgMar w:top="1134" w:right="1134" w:bottom="1134" w:left="1134" w:header="709" w:footer="709" w:gutter="0"/>
       <w:cols w:space="708"/>
@@ -2309,7 +2327,7 @@
         <w:sz w:val="16"/>
         <w:szCs w:val="16"/>
       </w:rPr>
-      <w:t>HTL_DA_Doku_DE_ab2021_IT-B_Infopoint.docx</w:t>
+      <w:t>HTL_DA_Doku_DE_ab2021_IT_Kandidatenname.docx</w:t>
     </w:r>
     <w:r>
       <w:rPr>
@@ -2657,8 +2675,19 @@
               <w:sz w:val="22"/>
               <w:szCs w:val="22"/>
             </w:rPr>
-            <w:t>Wirtschaftsingenieure – Informationstechnologie und smart production</w:t>
+            <w:t xml:space="preserve">Wirtschaftsingenieure – Informationstechnologie und smart </w:t>
           </w:r>
+          <w:proofErr w:type="spellStart"/>
+          <w:r>
+            <w:rPr>
+              <w:rFonts w:ascii="Arial" w:hAnsi="Arial" w:cs="Arial"/>
+              <w:b/>
+              <w:sz w:val="22"/>
+              <w:szCs w:val="22"/>
+            </w:rPr>
+            <w:t>production</w:t>
+          </w:r>
+          <w:proofErr w:type="spellEnd"/>
         </w:p>
       </w:tc>
       <w:tc>
@@ -2700,10 +2729,6 @@
     </w:pPr>
   </w:p>
 </w:hdr>
-</file>
-
-<file path=word/numbering.xml><?xml version="1.0" encoding="utf-8"?>
-<w:numbering xmlns:wpc="http://schemas.microsoft.com/office/word/2010/wordprocessingCanvas" xmlns:cx="http://schemas.microsoft.com/office/drawing/2014/chartex" xmlns:cx1="http://schemas.microsoft.com/office/drawing/2015/9/8/chartex" xmlns:cx2="http://schemas.microsoft.com/office/drawing/2015/10/21/chartex" xmlns:cx3="http://schemas.microsoft.com/office/drawing/2016/5/9/chartex" xmlns:cx4="http://schemas.microsoft.com/office/drawing/2016/5/10/chartex" xmlns:cx5="http://schemas.microsoft.com/office/drawing/2016/5/11/chartex" xmlns:cx6="http://schemas.microsoft.com/office/drawing/2016/5/12/chartex" xmlns:cx7="http://schemas.microsoft.com/office/drawing/2016/5/13/chartex" xmlns:cx8="http://schemas.microsoft.com/office/drawing/2016/5/14/chartex" xmlns:mc="http://schemas.openxmlformats.org/markup-compatibility/2006" xmlns:aink="http://schemas.microsoft.com/office/drawing/2016/ink" xmlns:am3d="http://schemas.microsoft.com/office/drawing/2017/model3d" xmlns:o="urn:schemas-microsoft-com:office:office" xmlns:oel="http://schemas.microsoft.com/office/2019/extlst" xmlns:r="http://schemas.openxmlformats.org/officeDocument/2006/relationships" xmlns:m="http://schemas.openxmlformats.org/officeDocument/2006/math" xmlns:v="urn:schemas-microsoft-com:vml" xmlns:wp14="http://schemas.microsoft.com/office/word/2010/wordprocessingDrawing" xmlns:wp="http://schemas.openxmlformats.org/drawingml/2006/wordprocessingDrawing" xmlns:w10="urn:schemas-microsoft-com:office:word" xmlns:w="http://schemas.openxmlformats.org/wordprocessingml/2006/main" xmlns:w14="http://schemas.microsoft.com/office/word/2010/wordml" xmlns:w15="http://schemas.microsoft.com/office/word/2012/wordml" xmlns:w16cex="http://schemas.microsoft.com/office/word/2018/wordml/cex" xmlns:w16cid="http://schemas.microsoft.com/office/word/2016/wordml/cid" xmlns:w16="http://schemas.microsoft.com/office/word/2018/wordml" xmlns:w16du="http://schemas.microsoft.com/office/word/2023/wordml/word16du" xmlns:w16sdtdh="http://schemas.microsoft.com/office/word/2020/wordml/sdtdatahash" xmlns:w16sdtfl="http://schemas.microsoft.com/office/word/2024/wordml/sdtformatlock" xmlns:w16se="http://schemas.microsoft.com/office/word/2015/wordml/symex" xmlns:wpg="http://schemas.microsoft.com/office/word/2010/wordprocessingGroup" xmlns:wpi="http://schemas.microsoft.com/office/word/2010/wordprocessingInk" xmlns:wne="http://schemas.microsoft.com/office/word/2006/wordml" xmlns:wps="http://schemas.microsoft.com/office/word/2010/wordprocessingShape" mc:Ignorable="w14 w15 w16se w16cid w16 w16cex w16sdtdh w16sdtfl w16du wp14"/>
 </file>
 
 <file path=word/styles.xml><?xml version="1.0" encoding="utf-8"?>

</xml_diff>

<commit_message>
Update and add final thesis documents and PDFs
Updated German and English Word documents for the thesis. Added final versions of the German and English thesis PDFs, as well as the legal declaration PDF.
</commit_message>
<xml_diff>
--- a/Diplomarbeit/doc/Dokumente/HTL_DA_Doku_DE_ab2021_IT-B_Infopoint.docx
+++ b/Diplomarbeit/doc/Dokumente/HTL_DA_Doku_DE_ab2021_IT-B_Infopoint.docx
@@ -445,25 +445,7 @@
                 <w:szCs w:val="22"/>
               </w:rPr>
               <w:br/>
-              <w:t>(</w:t>
-            </w:r>
-            <w:proofErr w:type="spellStart"/>
-            <w:r>
-              <w:rPr>
-                <w:rFonts w:ascii="Arial" w:hAnsi="Arial" w:cs="Arial"/>
-                <w:sz w:val="22"/>
-                <w:szCs w:val="22"/>
-              </w:rPr>
-              <w:t>Subthema</w:t>
-            </w:r>
-            <w:proofErr w:type="spellEnd"/>
-            <w:r>
-              <w:rPr>
-                <w:rFonts w:ascii="Arial" w:hAnsi="Arial" w:cs="Arial"/>
-                <w:sz w:val="22"/>
-                <w:szCs w:val="22"/>
-              </w:rPr>
-              <w:t>, Verfasser/in, Klasse)</w:t>
+              <w:t>(Subthema, Verfasser/in, Klasse)</w:t>
             </w:r>
           </w:p>
         </w:tc>
@@ -2142,9 +2124,9 @@
                 <w:lang w:val="de-AT"/>
               </w:rPr>
               <w:drawing>
-                <wp:inline distT="0" distB="0" distL="0" distR="0" wp14:anchorId="3A09D0BE" wp14:editId="0EB289FF">
-                  <wp:extent cx="2029097" cy="432431"/>
-                  <wp:effectExtent l="0" t="0" r="3175" b="0"/>
+                <wp:inline distT="0" distB="0" distL="0" distR="0" wp14:anchorId="3A09D0BE" wp14:editId="3B0C8AEA">
+                  <wp:extent cx="1900555" cy="405037"/>
+                  <wp:effectExtent l="0" t="0" r="0" b="1905"/>
                   <wp:docPr id="923413401" name="Grafik 1"/>
                   <wp:cNvGraphicFramePr>
                     <a:graphicFrameLocks xmlns:a="http://schemas.openxmlformats.org/drawingml/2006/main" noChangeAspect="1"/>
@@ -2165,7 +2147,7 @@
                         <pic:spPr>
                           <a:xfrm>
                             <a:off x="0" y="0"/>
-                            <a:ext cx="2120956" cy="452008"/>
+                            <a:ext cx="2018762" cy="430229"/>
                           </a:xfrm>
                           <a:prstGeom prst="rect">
                             <a:avLst/>
@@ -2327,7 +2309,7 @@
         <w:sz w:val="16"/>
         <w:szCs w:val="16"/>
       </w:rPr>
-      <w:t>HTL_DA_Doku_DE_ab2021_IT_Kandidatenname.docx</w:t>
+      <w:t>HTL_DA_Doku_DE_ab2021_IT-B_Infopoint.docx</w:t>
     </w:r>
     <w:r>
       <w:rPr>
@@ -2675,19 +2657,8 @@
               <w:sz w:val="22"/>
               <w:szCs w:val="22"/>
             </w:rPr>
-            <w:t xml:space="preserve">Wirtschaftsingenieure – Informationstechnologie und smart </w:t>
+            <w:t>Wirtschaftsingenieure – Informationstechnologie und smart production</w:t>
           </w:r>
-          <w:proofErr w:type="spellStart"/>
-          <w:r>
-            <w:rPr>
-              <w:rFonts w:ascii="Arial" w:hAnsi="Arial" w:cs="Arial"/>
-              <w:b/>
-              <w:sz w:val="22"/>
-              <w:szCs w:val="22"/>
-            </w:rPr>
-            <w:t>production</w:t>
-          </w:r>
-          <w:proofErr w:type="spellEnd"/>
         </w:p>
       </w:tc>
       <w:tc>

</xml_diff>